<commit_message>
Atualização dos arquivos comandos markdown.doc e Curso de Markdown.md
</commit_message>
<xml_diff>
--- a/Comandos Markdown.doc.docx
+++ b/Comandos Markdown.doc.docx
@@ -216,11 +216,9 @@
       <w:r>
         <w:t xml:space="preserve">&gt; É utilizado para fazer uma citação. Quando digitado no </w:t>
       </w:r>
-      <w:proofErr w:type="spellStart"/>
-      <w:r>
-        <w:t>inicio</w:t>
-      </w:r>
-      <w:proofErr w:type="spellEnd"/>
+      <w:r>
+        <w:t>início</w:t>
+      </w:r>
       <w:r>
         <w:t xml:space="preserve"> da palavra ou frase e se dá um espaço entre eles o texto fica formatado como uma citação.</w:t>
       </w:r>
@@ -375,7 +373,7 @@
       <w:r>
         <w:t>: [Youtube](</w:t>
       </w:r>
-      <w:hyperlink r:id="rId4" w:history="1">
+      <w:hyperlink r:id="rId5" w:history="1">
         <w:r>
           <w:rPr>
             <w:rStyle w:val="Hyperlink"/>
@@ -1184,17 +1182,309 @@
     </w:p>
     <w:p>
       <w:pPr>
-        <w:jc w:val="both"/>
-      </w:pPr>
-    </w:p>
-    <w:p>
-      <w:pPr>
-        <w:jc w:val="both"/>
-      </w:pPr>
-    </w:p>
-    <w:p>
-      <w:pPr>
-        <w:jc w:val="both"/>
+        <w:spacing w:after="0"/>
+        <w:jc w:val="both"/>
+      </w:pPr>
+      <w:r>
+        <w:t>~~ Quando inserido antes e depois de um texto faz o efeito ta</w:t>
+      </w:r>
+      <w:r>
+        <w:t>ch</w:t>
+      </w:r>
+      <w:r>
+        <w:t>ado no memos.</w:t>
+      </w:r>
+    </w:p>
+    <w:p>
+      <w:pPr>
+        <w:spacing w:after="0"/>
+        <w:jc w:val="both"/>
+      </w:pPr>
+      <w:proofErr w:type="spellStart"/>
+      <w:r>
+        <w:t>Ex</w:t>
+      </w:r>
+      <w:proofErr w:type="spellEnd"/>
+      <w:r>
+        <w:t>:</w:t>
+      </w:r>
+    </w:p>
+    <w:p>
+      <w:pPr>
+        <w:spacing w:after="0"/>
+        <w:jc w:val="both"/>
+      </w:pPr>
+      <w:r>
+        <w:t xml:space="preserve">É ~~proibido~~ fumar </w:t>
+      </w:r>
+      <w:r>
+        <w:rPr>
+          <w:b/>
+          <w:bCs/>
+        </w:rPr>
+        <w:t>**dentro**</w:t>
+      </w:r>
+      <w:r>
+        <w:t xml:space="preserve"> do estabelecimento.</w:t>
+      </w:r>
+    </w:p>
+    <w:p>
+      <w:pPr>
+        <w:jc w:val="both"/>
+      </w:pPr>
+    </w:p>
+    <w:p>
+      <w:pPr>
+        <w:spacing w:after="0"/>
+        <w:jc w:val="both"/>
+      </w:pPr>
+      <w:proofErr w:type="gramStart"/>
+      <w:r>
+        <w:t>[ ]</w:t>
+      </w:r>
+      <w:proofErr w:type="gramEnd"/>
+      <w:r>
+        <w:t xml:space="preserve"> Quando inserido dentro de uma lista faz o formato de uma lista de tarefas.</w:t>
+      </w:r>
+    </w:p>
+    <w:p>
+      <w:pPr>
+        <w:spacing w:after="0"/>
+        <w:jc w:val="both"/>
+      </w:pPr>
+      <w:proofErr w:type="spellStart"/>
+      <w:r>
+        <w:t>Ex</w:t>
+      </w:r>
+      <w:proofErr w:type="spellEnd"/>
+      <w:r>
+        <w:t>:</w:t>
+      </w:r>
+    </w:p>
+    <w:p>
+      <w:pPr>
+        <w:spacing w:after="0"/>
+        <w:jc w:val="both"/>
+      </w:pPr>
+      <w:r>
+        <w:t>- [x</w:t>
+      </w:r>
+      <w:proofErr w:type="gramStart"/>
+      <w:r>
+        <w:t>] Fazer</w:t>
+      </w:r>
+      <w:proofErr w:type="gramEnd"/>
+      <w:r>
+        <w:t xml:space="preserve"> compras</w:t>
+      </w:r>
+    </w:p>
+    <w:p>
+      <w:pPr>
+        <w:spacing w:after="0"/>
+        <w:jc w:val="both"/>
+      </w:pPr>
+      <w:r>
+        <w:t>- [x</w:t>
+      </w:r>
+      <w:proofErr w:type="gramStart"/>
+      <w:r>
+        <w:t>] Lavar</w:t>
+      </w:r>
+      <w:proofErr w:type="gramEnd"/>
+      <w:r>
+        <w:t xml:space="preserve"> carro</w:t>
+      </w:r>
+    </w:p>
+    <w:p>
+      <w:pPr>
+        <w:spacing w:after="0"/>
+        <w:jc w:val="both"/>
+      </w:pPr>
+      <w:r>
+        <w:t>- [x</w:t>
+      </w:r>
+      <w:proofErr w:type="gramStart"/>
+      <w:r>
+        <w:t>] Limpar</w:t>
+      </w:r>
+      <w:proofErr w:type="gramEnd"/>
+      <w:r>
+        <w:t xml:space="preserve"> casa</w:t>
+      </w:r>
+    </w:p>
+    <w:p>
+      <w:pPr>
+        <w:spacing w:after="0"/>
+        <w:jc w:val="both"/>
+      </w:pPr>
+      <w:proofErr w:type="gramStart"/>
+      <w:r>
+        <w:lastRenderedPageBreak/>
+        <w:t>: :</w:t>
+      </w:r>
+      <w:proofErr w:type="gramEnd"/>
+      <w:r>
+        <w:t xml:space="preserve"> Quando inserido agrega emojis ao documento.</w:t>
+      </w:r>
+    </w:p>
+    <w:p>
+      <w:pPr>
+        <w:spacing w:after="0"/>
+        <w:jc w:val="both"/>
+      </w:pPr>
+      <w:proofErr w:type="spellStart"/>
+      <w:r>
+        <w:t>Ex</w:t>
+      </w:r>
+      <w:proofErr w:type="spellEnd"/>
+      <w:r>
+        <w:t>:</w:t>
+      </w:r>
+    </w:p>
+    <w:p>
+      <w:pPr>
+        <w:spacing w:after="0"/>
+        <w:jc w:val="both"/>
+      </w:pPr>
+      <w:r>
+        <w:t xml:space="preserve">Gostei de aprender </w:t>
+      </w:r>
+      <w:proofErr w:type="spellStart"/>
+      <w:r>
+        <w:t>Markdown</w:t>
+      </w:r>
+      <w:proofErr w:type="spellEnd"/>
+      <w:r>
+        <w:t xml:space="preserve"> com vocês :</w:t>
+      </w:r>
+      <w:proofErr w:type="spellStart"/>
+      <w:r>
+        <w:t>heart</w:t>
+      </w:r>
+      <w:proofErr w:type="spellEnd"/>
+      <w:r>
+        <w:t>: :blush:  </w:t>
+      </w:r>
+    </w:p>
+    <w:p>
+      <w:pPr>
+        <w:spacing w:after="0"/>
+        <w:jc w:val="both"/>
+      </w:pPr>
+      <w:proofErr w:type="spellStart"/>
+      <w:r>
+        <w:t>Obs</w:t>
+      </w:r>
+      <w:proofErr w:type="spellEnd"/>
+      <w:r>
+        <w:t>: segue abaixo links de listas de emojis e códigos de emojis.</w:t>
+      </w:r>
+    </w:p>
+    <w:p>
+      <w:pPr>
+        <w:spacing w:after="0"/>
+        <w:jc w:val="both"/>
+      </w:pPr>
+      <w:r>
+        <w:t xml:space="preserve">  </w:t>
+      </w:r>
+    </w:p>
+    <w:p>
+      <w:pPr>
+        <w:numPr>
+          <w:ilvl w:val="0"/>
+          <w:numId w:val="1"/>
+        </w:numPr>
+        <w:jc w:val="both"/>
+      </w:pPr>
+      <w:r>
+        <w:t xml:space="preserve">Link do </w:t>
+      </w:r>
+      <w:proofErr w:type="spellStart"/>
+      <w:r>
+        <w:t>Emojipedia</w:t>
+      </w:r>
+      <w:proofErr w:type="spellEnd"/>
+      <w:r>
+        <w:t xml:space="preserve">: </w:t>
+      </w:r>
+      <w:hyperlink r:id="rId6" w:tgtFrame="_blank" w:history="1">
+        <w:r>
+          <w:rPr>
+            <w:rStyle w:val="Hyperlink"/>
+          </w:rPr>
+          <w:t>https://emojipedia.org/</w:t>
+        </w:r>
+      </w:hyperlink>
+      <w:r>
+        <w:t xml:space="preserve"> </w:t>
+      </w:r>
+    </w:p>
+    <w:p>
+      <w:pPr>
+        <w:numPr>
+          <w:ilvl w:val="0"/>
+          <w:numId w:val="1"/>
+        </w:numPr>
+        <w:jc w:val="both"/>
+        <w:rPr>
+          <w:lang w:val="en-US"/>
+        </w:rPr>
+      </w:pPr>
+      <w:r>
+        <w:rPr>
+          <w:lang w:val="en-US"/>
+        </w:rPr>
+        <w:t xml:space="preserve">Link do Shot Emoji: </w:t>
+      </w:r>
+      <w:hyperlink r:id="rId7" w:tgtFrame="_blank" w:history="1">
+        <w:r>
+          <w:rPr>
+            <w:rStyle w:val="Hyperlink"/>
+            <w:lang w:val="en-US"/>
+          </w:rPr>
+          <w:t>https://gist.github.com/rxaviers/7360908</w:t>
+        </w:r>
+      </w:hyperlink>
+    </w:p>
+    <w:p>
+      <w:pPr>
+        <w:jc w:val="both"/>
+        <w:rPr>
+          <w:lang w:val="en-US"/>
+        </w:rPr>
+      </w:pPr>
+    </w:p>
+    <w:p>
+      <w:pPr>
+        <w:jc w:val="both"/>
+        <w:rPr>
+          <w:lang w:val="en-US"/>
+        </w:rPr>
+      </w:pPr>
+    </w:p>
+    <w:p>
+      <w:pPr>
+        <w:jc w:val="both"/>
+        <w:rPr>
+          <w:lang w:val="en-US"/>
+        </w:rPr>
+      </w:pPr>
+    </w:p>
+    <w:p>
+      <w:pPr>
+        <w:jc w:val="both"/>
+        <w:rPr>
+          <w:lang w:val="en-US"/>
+        </w:rPr>
+      </w:pPr>
+    </w:p>
+    <w:p>
+      <w:pPr>
+        <w:jc w:val="both"/>
+        <w:rPr>
+          <w:lang w:val="en-US"/>
+        </w:rPr>
       </w:pPr>
     </w:p>
     <w:sectPr>
@@ -1205,6 +1495,163 @@
     </w:sectPr>
   </w:body>
 </w:document>
+</file>
+
+<file path=word/numbering.xml><?xml version="1.0" encoding="utf-8"?>
+<w:numbering xmlns:wpc="http://schemas.microsoft.com/office/word/2010/wordprocessingCanvas" xmlns:cx="http://schemas.microsoft.com/office/drawing/2014/chartex" xmlns:cx1="http://schemas.microsoft.com/office/drawing/2015/9/8/chartex" xmlns:cx2="http://schemas.microsoft.com/office/drawing/2015/10/21/chartex" xmlns:cx3="http://schemas.microsoft.com/office/drawing/2016/5/9/chartex" xmlns:cx4="http://schemas.microsoft.com/office/drawing/2016/5/10/chartex" xmlns:cx5="http://schemas.microsoft.com/office/drawing/2016/5/11/chartex" xmlns:cx6="http://schemas.microsoft.com/office/drawing/2016/5/12/chartex" xmlns:cx7="http://schemas.microsoft.com/office/drawing/2016/5/13/chartex" xmlns:cx8="http://schemas.microsoft.com/office/drawing/2016/5/14/chartex" xmlns:mc="http://schemas.openxmlformats.org/markup-compatibility/2006" xmlns:aink="http://schemas.microsoft.com/office/drawing/2016/ink" xmlns:am3d="http://schemas.microsoft.com/office/drawing/2017/model3d" xmlns:o="urn:schemas-microsoft-com:office:office" xmlns:oel="http://schemas.microsoft.com/office/2019/extlst" xmlns:r="http://schemas.openxmlformats.org/officeDocument/2006/relationships" xmlns:m="http://schemas.openxmlformats.org/officeDocument/2006/math" xmlns:v="urn:schemas-microsoft-com:vml" xmlns:wp14="http://schemas.microsoft.com/office/word/2010/wordprocessingDrawing" xmlns:wp="http://schemas.openxmlformats.org/drawingml/2006/wordprocessingDrawing" xmlns:w10="urn:schemas-microsoft-com:office:word" xmlns:w="http://schemas.openxmlformats.org/wordprocessingml/2006/main" xmlns:w14="http://schemas.microsoft.com/office/word/2010/wordml" xmlns:w15="http://schemas.microsoft.com/office/word/2012/wordml" xmlns:w16cex="http://schemas.microsoft.com/office/word/2018/wordml/cex" xmlns:w16cid="http://schemas.microsoft.com/office/word/2016/wordml/cid" xmlns:w16="http://schemas.microsoft.com/office/word/2018/wordml" xmlns:w16sdtdh="http://schemas.microsoft.com/office/word/2020/wordml/sdtdatahash" xmlns:w16se="http://schemas.microsoft.com/office/word/2015/wordml/symex" xmlns:wpg="http://schemas.microsoft.com/office/word/2010/wordprocessingGroup" xmlns:wpi="http://schemas.microsoft.com/office/word/2010/wordprocessingInk" xmlns:wne="http://schemas.microsoft.com/office/word/2006/wordml" xmlns:wps="http://schemas.microsoft.com/office/word/2010/wordprocessingShape" mc:Ignorable="w14 w15 w16se w16cid w16 w16cex w16sdtdh wp14">
+  <w:abstractNum w:abstractNumId="0" w15:restartNumberingAfterBreak="0">
+    <w:nsid w:val="0F9C0DCF"/>
+    <w:multiLevelType w:val="multilevel"/>
+    <w:tmpl w:val="E4983262"/>
+    <w:lvl w:ilvl="0">
+      <w:start w:val="1"/>
+      <w:numFmt w:val="bullet"/>
+      <w:lvlText w:val=""/>
+      <w:lvlJc w:val="left"/>
+      <w:pPr>
+        <w:tabs>
+          <w:tab w:val="num" w:pos="720"/>
+        </w:tabs>
+        <w:ind w:left="720" w:hanging="360"/>
+      </w:pPr>
+      <w:rPr>
+        <w:rFonts w:ascii="Symbol" w:hAnsi="Symbol" w:hint="default"/>
+        <w:sz w:val="20"/>
+      </w:rPr>
+    </w:lvl>
+    <w:lvl w:ilvl="1" w:tentative="1">
+      <w:start w:val="1"/>
+      <w:numFmt w:val="bullet"/>
+      <w:lvlText w:val="o"/>
+      <w:lvlJc w:val="left"/>
+      <w:pPr>
+        <w:tabs>
+          <w:tab w:val="num" w:pos="1440"/>
+        </w:tabs>
+        <w:ind w:left="1440" w:hanging="360"/>
+      </w:pPr>
+      <w:rPr>
+        <w:rFonts w:ascii="Courier New" w:hAnsi="Courier New" w:hint="default"/>
+        <w:sz w:val="20"/>
+      </w:rPr>
+    </w:lvl>
+    <w:lvl w:ilvl="2" w:tentative="1">
+      <w:start w:val="1"/>
+      <w:numFmt w:val="bullet"/>
+      <w:lvlText w:val=""/>
+      <w:lvlJc w:val="left"/>
+      <w:pPr>
+        <w:tabs>
+          <w:tab w:val="num" w:pos="2160"/>
+        </w:tabs>
+        <w:ind w:left="2160" w:hanging="360"/>
+      </w:pPr>
+      <w:rPr>
+        <w:rFonts w:ascii="Wingdings" w:hAnsi="Wingdings" w:hint="default"/>
+        <w:sz w:val="20"/>
+      </w:rPr>
+    </w:lvl>
+    <w:lvl w:ilvl="3" w:tentative="1">
+      <w:start w:val="1"/>
+      <w:numFmt w:val="bullet"/>
+      <w:lvlText w:val=""/>
+      <w:lvlJc w:val="left"/>
+      <w:pPr>
+        <w:tabs>
+          <w:tab w:val="num" w:pos="2880"/>
+        </w:tabs>
+        <w:ind w:left="2880" w:hanging="360"/>
+      </w:pPr>
+      <w:rPr>
+        <w:rFonts w:ascii="Wingdings" w:hAnsi="Wingdings" w:hint="default"/>
+        <w:sz w:val="20"/>
+      </w:rPr>
+    </w:lvl>
+    <w:lvl w:ilvl="4" w:tentative="1">
+      <w:start w:val="1"/>
+      <w:numFmt w:val="bullet"/>
+      <w:lvlText w:val=""/>
+      <w:lvlJc w:val="left"/>
+      <w:pPr>
+        <w:tabs>
+          <w:tab w:val="num" w:pos="3600"/>
+        </w:tabs>
+        <w:ind w:left="3600" w:hanging="360"/>
+      </w:pPr>
+      <w:rPr>
+        <w:rFonts w:ascii="Wingdings" w:hAnsi="Wingdings" w:hint="default"/>
+        <w:sz w:val="20"/>
+      </w:rPr>
+    </w:lvl>
+    <w:lvl w:ilvl="5" w:tentative="1">
+      <w:start w:val="1"/>
+      <w:numFmt w:val="bullet"/>
+      <w:lvlText w:val=""/>
+      <w:lvlJc w:val="left"/>
+      <w:pPr>
+        <w:tabs>
+          <w:tab w:val="num" w:pos="4320"/>
+        </w:tabs>
+        <w:ind w:left="4320" w:hanging="360"/>
+      </w:pPr>
+      <w:rPr>
+        <w:rFonts w:ascii="Wingdings" w:hAnsi="Wingdings" w:hint="default"/>
+        <w:sz w:val="20"/>
+      </w:rPr>
+    </w:lvl>
+    <w:lvl w:ilvl="6" w:tentative="1">
+      <w:start w:val="1"/>
+      <w:numFmt w:val="bullet"/>
+      <w:lvlText w:val=""/>
+      <w:lvlJc w:val="left"/>
+      <w:pPr>
+        <w:tabs>
+          <w:tab w:val="num" w:pos="5040"/>
+        </w:tabs>
+        <w:ind w:left="5040" w:hanging="360"/>
+      </w:pPr>
+      <w:rPr>
+        <w:rFonts w:ascii="Wingdings" w:hAnsi="Wingdings" w:hint="default"/>
+        <w:sz w:val="20"/>
+      </w:rPr>
+    </w:lvl>
+    <w:lvl w:ilvl="7" w:tentative="1">
+      <w:start w:val="1"/>
+      <w:numFmt w:val="bullet"/>
+      <w:lvlText w:val=""/>
+      <w:lvlJc w:val="left"/>
+      <w:pPr>
+        <w:tabs>
+          <w:tab w:val="num" w:pos="5760"/>
+        </w:tabs>
+        <w:ind w:left="5760" w:hanging="360"/>
+      </w:pPr>
+      <w:rPr>
+        <w:rFonts w:ascii="Wingdings" w:hAnsi="Wingdings" w:hint="default"/>
+        <w:sz w:val="20"/>
+      </w:rPr>
+    </w:lvl>
+    <w:lvl w:ilvl="8" w:tentative="1">
+      <w:start w:val="1"/>
+      <w:numFmt w:val="bullet"/>
+      <w:lvlText w:val=""/>
+      <w:lvlJc w:val="left"/>
+      <w:pPr>
+        <w:tabs>
+          <w:tab w:val="num" w:pos="6480"/>
+        </w:tabs>
+        <w:ind w:left="6480" w:hanging="360"/>
+      </w:pPr>
+      <w:rPr>
+        <w:rFonts w:ascii="Wingdings" w:hAnsi="Wingdings" w:hint="default"/>
+        <w:sz w:val="20"/>
+      </w:rPr>
+    </w:lvl>
+  </w:abstractNum>
+  <w:num w:numId="1" w16cid:durableId="274869358">
+    <w:abstractNumId w:val="0"/>
+  </w:num>
+</w:numbering>
 </file>
 
 <file path=word/styles.xml><?xml version="1.0" encoding="utf-8"?>

</xml_diff>